<commit_message>
Update Report -Parameter Estimation Review-Research.docx
</commit_message>
<xml_diff>
--- a/Parameter Estimation Works/Report -Parameter Estimation Review-Research.docx
+++ b/Parameter Estimation Works/Report -Parameter Estimation Review-Research.docx
@@ -288,15 +288,7 @@
         <w:t xml:space="preserve"> </w:t>
       </w:r>
       <w:r>
-        <w:t>(</w:t>
-      </w:r>
-      <w:proofErr w:type="gramStart"/>
-      <w:r>
-        <w:t>d-axis</w:t>
-      </w:r>
-      <w:proofErr w:type="gramEnd"/>
-      <w:r>
-        <w:t xml:space="preserve"> eq. circuit of SSFR3)</w:t>
+        <w:t>(d-axis eq. circuit of SSFR3)</w:t>
       </w:r>
     </w:p>
     <w:p>
@@ -309,6 +301,10 @@
         <w:jc w:val="both"/>
       </w:pPr>
       <w:r>
+        <w:rPr>
+          <w:noProof/>
+          <w:lang w:val="tr-TR" w:eastAsia="tr-TR"/>
+        </w:rPr>
         <w:drawing>
           <wp:inline distT="0" distB="0" distL="0" distR="0">
             <wp:extent cx="4143375" cy="1300163"/>
@@ -356,21 +352,48 @@
         </w:drawing>
       </w:r>
       <w:r>
-        <w:t>(</w:t>
+        <w:t>(q-axis eq. circuit of SSFR3)</w:t>
+      </w:r>
+    </w:p>
+    <w:p>
+      <w:pPr>
+        <w:jc w:val="both"/>
+      </w:pPr>
+      <w:r>
+        <w:t>*</w:t>
+      </w:r>
+      <w:r>
+        <w:t xml:space="preserve">This model can be </w:t>
       </w:r>
       <w:proofErr w:type="gramStart"/>
       <w:r>
-        <w:t>q-axis</w:t>
+        <w:t>reduce</w:t>
       </w:r>
       <w:proofErr w:type="gramEnd"/>
       <w:r>
-        <w:t xml:space="preserve"> eq. circuit of SSFR3)</w:t>
-      </w:r>
-    </w:p>
-    <w:p>
-      <w:pPr>
-        <w:jc w:val="both"/>
-      </w:pPr>
+        <w:t xml:space="preserve"> 2</w:t>
+      </w:r>
+      <w:r>
+        <w:rPr>
+          <w:vertAlign w:val="superscript"/>
+        </w:rPr>
+        <w:t>nd</w:t>
+      </w:r>
+      <w:r>
+        <w:t xml:space="preserve"> or 1</w:t>
+      </w:r>
+      <w:r>
+        <w:rPr>
+          <w:vertAlign w:val="superscript"/>
+        </w:rPr>
+        <w:t>st</w:t>
+      </w:r>
+      <w:r>
+        <w:t xml:space="preserve"> order with throwing away </w:t>
+      </w:r>
+      <w:r>
+        <w:t>parallel paths.</w:t>
+      </w:r>
       <w:r>
         <w:tab/>
       </w:r>
@@ -383,25 +406,1881 @@
           <w:b/>
         </w:rPr>
       </w:pPr>
-      <w:r>
+    </w:p>
+    <w:p>
+      <w:pPr>
+        <w:ind w:firstLine="708"/>
+        <w:jc w:val="both"/>
         <w:rPr>
           <w:b/>
         </w:rPr>
+      </w:pPr>
+      <w:r>
+        <w:rPr>
+          <w:b/>
+        </w:rPr>
         <w:t>2.1. Parameter Estimation Technique</w:t>
       </w:r>
     </w:p>
     <w:p>
       <w:pPr>
         <w:jc w:val="both"/>
+      </w:pPr>
+      <w:r>
+        <w:rPr>
+          <w:noProof/>
+          <w:lang w:val="tr-TR" w:eastAsia="tr-TR"/>
+        </w:rPr>
+        <w:drawing>
+          <wp:anchor distT="0" distB="0" distL="114300" distR="114300" simplePos="0" relativeHeight="251657216" behindDoc="0" locked="0" layoutInCell="1" allowOverlap="1">
+            <wp:simplePos x="0" y="0"/>
+            <wp:positionH relativeFrom="column">
+              <wp:posOffset>3900805</wp:posOffset>
+            </wp:positionH>
+            <wp:positionV relativeFrom="paragraph">
+              <wp:posOffset>328295</wp:posOffset>
+            </wp:positionV>
+            <wp:extent cx="1857375" cy="361315"/>
+            <wp:effectExtent l="0" t="0" r="0" b="0"/>
+            <wp:wrapNone/>
+            <wp:docPr id="11" name="Picture 11"/>
+            <wp:cNvGraphicFramePr>
+              <a:graphicFrameLocks xmlns:a="http://schemas.openxmlformats.org/drawingml/2006/main" noChangeAspect="1"/>
+            </wp:cNvGraphicFramePr>
+            <a:graphic xmlns:a="http://schemas.openxmlformats.org/drawingml/2006/main">
+              <a:graphicData uri="http://schemas.openxmlformats.org/drawingml/2006/picture">
+                <pic:pic xmlns:pic="http://schemas.openxmlformats.org/drawingml/2006/picture">
+                  <pic:nvPicPr>
+                    <pic:cNvPr id="1" name=""/>
+                    <pic:cNvPicPr/>
+                  </pic:nvPicPr>
+                  <pic:blipFill>
+                    <a:blip r:embed="rId6" cstate="print">
+                      <a:extLst>
+                        <a:ext uri="{28A0092B-C50C-407E-A947-70E740481C1C}">
+                          <a14:useLocalDpi xmlns:a14="http://schemas.microsoft.com/office/drawing/2010/main" xmlns:wps="http://schemas.microsoft.com/office/word/2010/wordprocessingShape" xmlns:wpi="http://schemas.microsoft.com/office/word/2010/wordprocessingInk" xmlns:wpg="http://schemas.microsoft.com/office/word/2010/wordprocessingGroup" xmlns:w16se="http://schemas.microsoft.com/office/word/2015/wordml/symex" xmlns:w16cid="http://schemas.microsoft.com/office/word/2016/wordml/cid" xmlns:w15="http://schemas.microsoft.com/office/word/2012/wordml" xmlns:w14="http://schemas.microsoft.com/office/word/2010/wordml" xmlns:w="http://schemas.openxmlformats.org/wordprocessingml/2006/main" xmlns:w10="urn:schemas-microsoft-com:office:word" xmlns:wp14="http://schemas.microsoft.com/office/word/2010/wordprocessingDrawing" xmlns:v="urn:schemas-microsoft-com:vml" xmlns:o="urn:schemas-microsoft-com:office:office" xmlns:am3d="http://schemas.microsoft.com/office/drawing/2017/model3d" xmlns:aink="http://schemas.microsoft.com/office/drawing/2016/ink" xmlns:mc="http://schemas.openxmlformats.org/markup-compatibility/2006" xmlns:cx8="http://schemas.microsoft.com/office/drawing/2016/5/14/chartex" xmlns:cx7="http://schemas.microsoft.com/office/drawing/2016/5/13/chartex" xmlns:cx6="http://schemas.microsoft.com/office/drawing/2016/5/12/chartex" xmlns:cx5="http://schemas.microsoft.com/office/drawing/2016/5/11/chartex" xmlns:cx4="http://schemas.microsoft.com/office/drawing/2016/5/10/chartex" xmlns:cx3="http://schemas.microsoft.com/office/drawing/2016/5/9/chartex" xmlns:cx2="http://schemas.microsoft.com/office/drawing/2015/10/21/chartex" xmlns:cx1="http://schemas.microsoft.com/office/drawing/2015/9/8/chartex" xmlns:cx="http://schemas.microsoft.com/office/drawing/2014/chartex" xmlns:wpc="http://schemas.microsoft.com/office/word/2010/wordprocessingCanvas" xmlns="" val="0"/>
+                        </a:ext>
+                      </a:extLst>
+                    </a:blip>
+                    <a:stretch>
+                      <a:fillRect/>
+                    </a:stretch>
+                  </pic:blipFill>
+                  <pic:spPr>
+                    <a:xfrm>
+                      <a:off x="0" y="0"/>
+                      <a:ext cx="1857375" cy="361315"/>
+                    </a:xfrm>
+                    <a:prstGeom prst="rect">
+                      <a:avLst/>
+                    </a:prstGeom>
+                  </pic:spPr>
+                </pic:pic>
+              </a:graphicData>
+            </a:graphic>
+          </wp:anchor>
+        </w:drawing>
+      </w:r>
+      <w:r>
+        <w:t>Transfer function of the d-axis SSFR3 eq. circuit:</w:t>
+      </w:r>
+    </w:p>
+    <w:p>
+      <w:pPr>
+        <w:jc w:val="center"/>
+      </w:pPr>
+      <w:r>
+        <w:rPr>
+          <w:noProof/>
+          <w:lang w:val="tr-TR" w:eastAsia="tr-TR"/>
+        </w:rPr>
+        <w:drawing>
+          <wp:inline distT="0" distB="0" distL="0" distR="0">
+            <wp:extent cx="1905000" cy="732693"/>
+            <wp:effectExtent l="0" t="0" r="0" b="0"/>
+            <wp:docPr id="3" name="Picture 3"/>
+            <wp:cNvGraphicFramePr>
+              <a:graphicFrameLocks xmlns:a="http://schemas.openxmlformats.org/drawingml/2006/main" noChangeAspect="1"/>
+            </wp:cNvGraphicFramePr>
+            <a:graphic xmlns:a="http://schemas.openxmlformats.org/drawingml/2006/main">
+              <a:graphicData uri="http://schemas.openxmlformats.org/drawingml/2006/picture">
+                <pic:pic xmlns:pic="http://schemas.openxmlformats.org/drawingml/2006/picture">
+                  <pic:nvPicPr>
+                    <pic:cNvPr id="1" name=""/>
+                    <pic:cNvPicPr/>
+                  </pic:nvPicPr>
+                  <pic:blipFill>
+                    <a:blip r:embed="rId7" cstate="print"/>
+                    <a:stretch>
+                      <a:fillRect/>
+                    </a:stretch>
+                  </pic:blipFill>
+                  <pic:spPr>
+                    <a:xfrm>
+                      <a:off x="0" y="0"/>
+                      <a:ext cx="1967441" cy="756709"/>
+                    </a:xfrm>
+                    <a:prstGeom prst="rect">
+                      <a:avLst/>
+                    </a:prstGeom>
+                  </pic:spPr>
+                </pic:pic>
+              </a:graphicData>
+            </a:graphic>
+          </wp:inline>
+        </w:drawing>
+      </w:r>
+    </w:p>
+    <w:p>
+      <w:pPr>
+        <w:jc w:val="both"/>
+        <w:rPr>
+          <w:rFonts w:eastAsiaTheme="minorEastAsia"/>
+        </w:rPr>
+      </w:pPr>
+      <m:oMathPara>
+        <m:oMath>
+          <m:sSub>
+            <m:sSubPr>
+              <m:ctrlPr>
+                <w:rPr>
+                  <w:rFonts w:ascii="Cambria Math" w:hAnsi="Cambria Math"/>
+                  <w:i/>
+                </w:rPr>
+              </m:ctrlPr>
+            </m:sSubPr>
+            <m:e>
+              <m:r>
+                <w:rPr>
+                  <w:rFonts w:ascii="Cambria Math" w:hAnsi="Cambria Math"/>
+                </w:rPr>
+                <m:t>R</m:t>
+              </m:r>
+            </m:e>
+            <m:sub>
+              <m:r>
+                <w:rPr>
+                  <w:rFonts w:ascii="Cambria Math" w:hAnsi="Cambria Math"/>
+                </w:rPr>
+                <m:t>a</m:t>
+              </m:r>
+            </m:sub>
+          </m:sSub>
+          <m:r>
+            <w:rPr>
+              <w:rFonts w:ascii="Cambria Math" w:hAnsi="Cambria Math"/>
+            </w:rPr>
+            <m:t>:Armature resistance</m:t>
+          </m:r>
+        </m:oMath>
+      </m:oMathPara>
+    </w:p>
+    <w:p>
+      <w:pPr>
+        <w:jc w:val="both"/>
+        <w:rPr>
+          <w:rFonts w:eastAsiaTheme="minorEastAsia"/>
+        </w:rPr>
+      </w:pPr>
+      <m:oMathPara>
+        <m:oMath>
+          <m:sSub>
+            <m:sSubPr>
+              <m:ctrlPr>
+                <w:rPr>
+                  <w:rFonts w:ascii="Cambria Math" w:eastAsiaTheme="minorEastAsia" w:hAnsi="Cambria Math"/>
+                  <w:i/>
+                </w:rPr>
+              </m:ctrlPr>
+            </m:sSubPr>
+            <m:e>
+              <m:r>
+                <w:rPr>
+                  <w:rFonts w:ascii="Cambria Math" w:eastAsiaTheme="minorEastAsia" w:hAnsi="Cambria Math"/>
+                </w:rPr>
+                <m:t>L</m:t>
+              </m:r>
+            </m:e>
+            <m:sub>
+              <m:r>
+                <w:rPr>
+                  <w:rFonts w:ascii="Cambria Math" w:eastAsiaTheme="minorEastAsia" w:hAnsi="Cambria Math"/>
+                </w:rPr>
+                <m:t>d,q</m:t>
+              </m:r>
+            </m:sub>
+          </m:sSub>
+          <m:d>
+            <m:dPr>
+              <m:ctrlPr>
+                <w:rPr>
+                  <w:rFonts w:ascii="Cambria Math" w:eastAsiaTheme="minorEastAsia" w:hAnsi="Cambria Math"/>
+                  <w:i/>
+                </w:rPr>
+              </m:ctrlPr>
+            </m:dPr>
+            <m:e>
+              <m:r>
+                <w:rPr>
+                  <w:rFonts w:ascii="Cambria Math" w:eastAsiaTheme="minorEastAsia" w:hAnsi="Cambria Math"/>
+                </w:rPr>
+                <m:t>s</m:t>
+              </m:r>
+            </m:e>
+          </m:d>
+          <m:r>
+            <w:rPr>
+              <w:rFonts w:ascii="Cambria Math" w:eastAsiaTheme="minorEastAsia" w:hAnsi="Cambria Math"/>
+            </w:rPr>
+            <m:t xml:space="preserve"> is calculated from </m:t>
+          </m:r>
+          <m:sSub>
+            <m:sSubPr>
+              <m:ctrlPr>
+                <w:rPr>
+                  <w:rFonts w:ascii="Cambria Math" w:eastAsiaTheme="minorEastAsia" w:hAnsi="Cambria Math"/>
+                  <w:i/>
+                </w:rPr>
+              </m:ctrlPr>
+            </m:sSubPr>
+            <m:e>
+              <m:r>
+                <w:rPr>
+                  <w:rFonts w:ascii="Cambria Math" w:eastAsiaTheme="minorEastAsia" w:hAnsi="Cambria Math"/>
+                </w:rPr>
+                <m:t>Z</m:t>
+              </m:r>
+            </m:e>
+            <m:sub>
+              <m:r>
+                <w:rPr>
+                  <w:rFonts w:ascii="Cambria Math" w:eastAsiaTheme="minorEastAsia" w:hAnsi="Cambria Math"/>
+                </w:rPr>
+                <m:t>d,q</m:t>
+              </m:r>
+            </m:sub>
+          </m:sSub>
+          <m:d>
+            <m:dPr>
+              <m:ctrlPr>
+                <w:rPr>
+                  <w:rFonts w:ascii="Cambria Math" w:eastAsiaTheme="minorEastAsia" w:hAnsi="Cambria Math"/>
+                  <w:i/>
+                </w:rPr>
+              </m:ctrlPr>
+            </m:dPr>
+            <m:e>
+              <m:r>
+                <w:rPr>
+                  <w:rFonts w:ascii="Cambria Math" w:eastAsiaTheme="minorEastAsia" w:hAnsi="Cambria Math"/>
+                </w:rPr>
+                <m:t>s</m:t>
+              </m:r>
+            </m:e>
+          </m:d>
+          <m:r>
+            <w:rPr>
+              <w:rFonts w:ascii="Cambria Math" w:eastAsiaTheme="minorEastAsia" w:hAnsi="Cambria Math"/>
+            </w:rPr>
+            <m:t xml:space="preserve"> operational impedance</m:t>
+          </m:r>
+        </m:oMath>
+      </m:oMathPara>
+    </w:p>
+    <w:p>
+      <w:pPr>
+        <w:jc w:val="both"/>
+        <w:rPr>
+          <w:rFonts w:eastAsiaTheme="minorEastAsia"/>
+        </w:rPr>
+      </w:pPr>
+      <m:oMathPara>
+        <m:oMath>
+          <m:sSub>
+            <m:sSubPr>
+              <m:ctrlPr>
+                <w:rPr>
+                  <w:rFonts w:ascii="Cambria Math" w:eastAsiaTheme="minorEastAsia" w:hAnsi="Cambria Math"/>
+                  <w:i/>
+                </w:rPr>
+              </m:ctrlPr>
+            </m:sSubPr>
+            <m:e>
+              <m:r>
+                <w:rPr>
+                  <w:rFonts w:ascii="Cambria Math" w:eastAsiaTheme="minorEastAsia" w:hAnsi="Cambria Math"/>
+                </w:rPr>
+                <m:t>Z</m:t>
+              </m:r>
+            </m:e>
+            <m:sub>
+              <m:r>
+                <w:rPr>
+                  <w:rFonts w:ascii="Cambria Math" w:eastAsiaTheme="minorEastAsia" w:hAnsi="Cambria Math"/>
+                </w:rPr>
+                <m:t>d</m:t>
+              </m:r>
+            </m:sub>
+          </m:sSub>
+          <m:d>
+            <m:dPr>
+              <m:ctrlPr>
+                <w:rPr>
+                  <w:rFonts w:ascii="Cambria Math" w:eastAsiaTheme="minorEastAsia" w:hAnsi="Cambria Math"/>
+                  <w:i/>
+                </w:rPr>
+              </m:ctrlPr>
+            </m:dPr>
+            <m:e>
+              <m:r>
+                <w:rPr>
+                  <w:rFonts w:ascii="Cambria Math" w:eastAsiaTheme="minorEastAsia" w:hAnsi="Cambria Math"/>
+                </w:rPr>
+                <m:t>s</m:t>
+              </m:r>
+            </m:e>
+          </m:d>
+          <m:r>
+            <w:rPr>
+              <w:rFonts w:ascii="Cambria Math" w:eastAsiaTheme="minorEastAsia" w:hAnsi="Cambria Math"/>
+            </w:rPr>
+            <m:t>=</m:t>
+          </m:r>
+          <m:f>
+            <m:fPr>
+              <m:ctrlPr>
+                <w:rPr>
+                  <w:rFonts w:ascii="Cambria Math" w:eastAsiaTheme="minorEastAsia" w:hAnsi="Cambria Math"/>
+                  <w:i/>
+                </w:rPr>
+              </m:ctrlPr>
+            </m:fPr>
+            <m:num>
+              <m:sSub>
+                <m:sSubPr>
+                  <m:ctrlPr>
+                    <w:rPr>
+                      <w:rFonts w:ascii="Cambria Math" w:eastAsiaTheme="minorEastAsia" w:hAnsi="Cambria Math"/>
+                      <w:i/>
+                    </w:rPr>
+                  </m:ctrlPr>
+                </m:sSubPr>
+                <m:e>
+                  <m:r>
+                    <w:rPr>
+                      <w:rFonts w:ascii="Cambria Math" w:eastAsiaTheme="minorEastAsia" w:hAnsi="Cambria Math"/>
+                    </w:rPr>
+                    <m:t>V</m:t>
+                  </m:r>
+                </m:e>
+                <m:sub>
+                  <m:r>
+                    <w:rPr>
+                      <w:rFonts w:ascii="Cambria Math" w:eastAsiaTheme="minorEastAsia" w:hAnsi="Cambria Math"/>
+                    </w:rPr>
+                    <m:t>d</m:t>
+                  </m:r>
+                </m:sub>
+              </m:sSub>
+              <m:d>
+                <m:dPr>
+                  <m:ctrlPr>
+                    <w:rPr>
+                      <w:rFonts w:ascii="Cambria Math" w:eastAsiaTheme="minorEastAsia" w:hAnsi="Cambria Math"/>
+                      <w:i/>
+                    </w:rPr>
+                  </m:ctrlPr>
+                </m:dPr>
+                <m:e>
+                  <m:r>
+                    <w:rPr>
+                      <w:rFonts w:ascii="Cambria Math" w:eastAsiaTheme="minorEastAsia" w:hAnsi="Cambria Math"/>
+                    </w:rPr>
+                    <m:t>s</m:t>
+                  </m:r>
+                </m:e>
+              </m:d>
+            </m:num>
+            <m:den>
+              <m:sSub>
+                <m:sSubPr>
+                  <m:ctrlPr>
+                    <w:rPr>
+                      <w:rFonts w:ascii="Cambria Math" w:eastAsiaTheme="minorEastAsia" w:hAnsi="Cambria Math"/>
+                      <w:i/>
+                    </w:rPr>
+                  </m:ctrlPr>
+                </m:sSubPr>
+                <m:e>
+                  <m:r>
+                    <w:rPr>
+                      <w:rFonts w:ascii="Cambria Math" w:eastAsiaTheme="minorEastAsia" w:hAnsi="Cambria Math"/>
+                    </w:rPr>
+                    <m:t>I</m:t>
+                  </m:r>
+                </m:e>
+                <m:sub>
+                  <m:r>
+                    <w:rPr>
+                      <w:rFonts w:ascii="Cambria Math" w:eastAsiaTheme="minorEastAsia" w:hAnsi="Cambria Math"/>
+                    </w:rPr>
+                    <m:t>d</m:t>
+                  </m:r>
+                </m:sub>
+              </m:sSub>
+              <m:d>
+                <m:dPr>
+                  <m:ctrlPr>
+                    <w:rPr>
+                      <w:rFonts w:ascii="Cambria Math" w:eastAsiaTheme="minorEastAsia" w:hAnsi="Cambria Math"/>
+                      <w:i/>
+                    </w:rPr>
+                  </m:ctrlPr>
+                </m:dPr>
+                <m:e>
+                  <m:r>
+                    <w:rPr>
+                      <w:rFonts w:ascii="Cambria Math" w:eastAsiaTheme="minorEastAsia" w:hAnsi="Cambria Math"/>
+                    </w:rPr>
+                    <m:t>s</m:t>
+                  </m:r>
+                </m:e>
+              </m:d>
+            </m:den>
+          </m:f>
+          <m:r>
+            <w:rPr>
+              <w:rFonts w:ascii="Cambria Math" w:eastAsiaTheme="minorEastAsia" w:hAnsi="Cambria Math"/>
+            </w:rPr>
+            <m:t xml:space="preserve">     ,     sG</m:t>
+          </m:r>
+          <m:d>
+            <m:dPr>
+              <m:ctrlPr>
+                <w:rPr>
+                  <w:rFonts w:ascii="Cambria Math" w:eastAsiaTheme="minorEastAsia" w:hAnsi="Cambria Math"/>
+                  <w:i/>
+                </w:rPr>
+              </m:ctrlPr>
+            </m:dPr>
+            <m:e>
+              <m:r>
+                <w:rPr>
+                  <w:rFonts w:ascii="Cambria Math" w:eastAsiaTheme="minorEastAsia" w:hAnsi="Cambria Math"/>
+                </w:rPr>
+                <m:t>s</m:t>
+              </m:r>
+            </m:e>
+          </m:d>
+          <m:r>
+            <w:rPr>
+              <w:rFonts w:ascii="Cambria Math" w:eastAsiaTheme="minorEastAsia" w:hAnsi="Cambria Math"/>
+            </w:rPr>
+            <m:t>=</m:t>
+          </m:r>
+          <m:f>
+            <m:fPr>
+              <m:ctrlPr>
+                <w:rPr>
+                  <w:rFonts w:ascii="Cambria Math" w:eastAsiaTheme="minorEastAsia" w:hAnsi="Cambria Math"/>
+                  <w:i/>
+                </w:rPr>
+              </m:ctrlPr>
+            </m:fPr>
+            <m:num>
+              <m:sSub>
+                <m:sSubPr>
+                  <m:ctrlPr>
+                    <w:rPr>
+                      <w:rFonts w:ascii="Cambria Math" w:eastAsiaTheme="minorEastAsia" w:hAnsi="Cambria Math"/>
+                      <w:i/>
+                    </w:rPr>
+                  </m:ctrlPr>
+                </m:sSubPr>
+                <m:e>
+                  <m:r>
+                    <w:rPr>
+                      <w:rFonts w:ascii="Cambria Math" w:eastAsiaTheme="minorEastAsia" w:hAnsi="Cambria Math"/>
+                    </w:rPr>
+                    <m:t>I</m:t>
+                  </m:r>
+                </m:e>
+                <m:sub>
+                  <m:r>
+                    <w:rPr>
+                      <w:rFonts w:ascii="Cambria Math" w:eastAsiaTheme="minorEastAsia" w:hAnsi="Cambria Math"/>
+                    </w:rPr>
+                    <m:t>fd</m:t>
+                  </m:r>
+                </m:sub>
+              </m:sSub>
+              <m:d>
+                <m:dPr>
+                  <m:ctrlPr>
+                    <w:rPr>
+                      <w:rFonts w:ascii="Cambria Math" w:eastAsiaTheme="minorEastAsia" w:hAnsi="Cambria Math"/>
+                      <w:i/>
+                    </w:rPr>
+                  </m:ctrlPr>
+                </m:dPr>
+                <m:e>
+                  <m:r>
+                    <w:rPr>
+                      <w:rFonts w:ascii="Cambria Math" w:eastAsiaTheme="minorEastAsia" w:hAnsi="Cambria Math"/>
+                    </w:rPr>
+                    <m:t>s</m:t>
+                  </m:r>
+                </m:e>
+              </m:d>
+            </m:num>
+            <m:den>
+              <m:sSub>
+                <m:sSubPr>
+                  <m:ctrlPr>
+                    <w:rPr>
+                      <w:rFonts w:ascii="Cambria Math" w:eastAsiaTheme="minorEastAsia" w:hAnsi="Cambria Math"/>
+                      <w:i/>
+                    </w:rPr>
+                  </m:ctrlPr>
+                </m:sSubPr>
+                <m:e>
+                  <m:r>
+                    <w:rPr>
+                      <w:rFonts w:ascii="Cambria Math" w:eastAsiaTheme="minorEastAsia" w:hAnsi="Cambria Math"/>
+                    </w:rPr>
+                    <m:t>I</m:t>
+                  </m:r>
+                </m:e>
+                <m:sub>
+                  <m:r>
+                    <w:rPr>
+                      <w:rFonts w:ascii="Cambria Math" w:eastAsiaTheme="minorEastAsia" w:hAnsi="Cambria Math"/>
+                    </w:rPr>
+                    <m:t>d</m:t>
+                  </m:r>
+                </m:sub>
+              </m:sSub>
+              <m:d>
+                <m:dPr>
+                  <m:ctrlPr>
+                    <w:rPr>
+                      <w:rFonts w:ascii="Cambria Math" w:eastAsiaTheme="minorEastAsia" w:hAnsi="Cambria Math"/>
+                      <w:i/>
+                    </w:rPr>
+                  </m:ctrlPr>
+                </m:dPr>
+                <m:e>
+                  <m:r>
+                    <w:rPr>
+                      <w:rFonts w:ascii="Cambria Math" w:eastAsiaTheme="minorEastAsia" w:hAnsi="Cambria Math"/>
+                    </w:rPr>
+                    <m:t>s</m:t>
+                  </m:r>
+                </m:e>
+              </m:d>
+            </m:den>
+          </m:f>
+          <m:r>
+            <w:rPr>
+              <w:rFonts w:ascii="Cambria Math" w:eastAsiaTheme="minorEastAsia" w:hAnsi="Cambria Math"/>
+            </w:rPr>
+            <m:t xml:space="preserve"> when the field is short circuited</m:t>
+          </m:r>
+        </m:oMath>
+      </m:oMathPara>
+    </w:p>
+    <w:p>
+      <w:pPr>
+        <w:jc w:val="center"/>
+        <w:rPr>
+          <w:rFonts w:eastAsiaTheme="minorEastAsia"/>
+        </w:rPr>
+      </w:pPr>
+    </w:p>
+    <w:p>
+      <w:pPr>
+        <w:jc w:val="center"/>
+        <w:rPr>
+          <w:rFonts w:eastAsiaTheme="minorEastAsia"/>
+        </w:rPr>
+      </w:pPr>
+      <w:r>
+        <w:rPr>
+          <w:rFonts w:eastAsiaTheme="minorEastAsia"/>
+        </w:rPr>
+        <w:t>Definition of unknowns (</w:t>
+      </w:r>
+      <m:oMath>
+        <m:bar>
+          <m:barPr>
+            <m:pos m:val="top"/>
+            <m:ctrlPr>
+              <w:rPr>
+                <w:rFonts w:ascii="Cambria Math" w:eastAsiaTheme="minorEastAsia" w:hAnsi="Cambria Math"/>
+                <w:i/>
+              </w:rPr>
+            </m:ctrlPr>
+          </m:barPr>
+          <m:e>
+            <m:r>
+              <w:rPr>
+                <w:rFonts w:ascii="Cambria Math" w:eastAsiaTheme="minorEastAsia" w:hAnsi="Cambria Math"/>
+              </w:rPr>
+              <m:t>x</m:t>
+            </m:r>
+          </m:e>
+        </m:bar>
+      </m:oMath>
+      <w:r>
+        <w:rPr>
+          <w:rFonts w:eastAsiaTheme="minorEastAsia"/>
+        </w:rPr>
+        <w:t>) and knowns (</w:t>
+      </w:r>
+      <m:oMath>
+        <m:bar>
+          <m:barPr>
+            <m:pos m:val="top"/>
+            <m:ctrlPr>
+              <w:rPr>
+                <w:rFonts w:ascii="Cambria Math" w:eastAsiaTheme="minorEastAsia" w:hAnsi="Cambria Math"/>
+                <w:i/>
+              </w:rPr>
+            </m:ctrlPr>
+          </m:barPr>
+          <m:e>
+            <m:r>
+              <w:rPr>
+                <w:rFonts w:ascii="Cambria Math" w:eastAsiaTheme="minorEastAsia" w:hAnsi="Cambria Math"/>
+              </w:rPr>
+              <m:t>y</m:t>
+            </m:r>
+          </m:e>
+        </m:bar>
+      </m:oMath>
+      <w:r>
+        <w:rPr>
+          <w:rFonts w:eastAsiaTheme="minorEastAsia"/>
+        </w:rPr>
+        <w:t xml:space="preserve"> : estimated from measured freq. resp. data of the transfer function) of d-axis circuit</w:t>
+      </w:r>
+    </w:p>
+    <w:p>
+      <w:pPr>
+        <w:jc w:val="center"/>
+        <w:rPr>
+          <w:rFonts w:eastAsiaTheme="minorEastAsia"/>
+        </w:rPr>
+      </w:pPr>
+      <w:r>
+        <w:rPr>
+          <w:noProof/>
+          <w:lang w:val="tr-TR" w:eastAsia="tr-TR"/>
+        </w:rPr>
+        <w:drawing>
+          <wp:inline distT="0" distB="0" distL="0" distR="0">
+            <wp:extent cx="4143375" cy="2867025"/>
+            <wp:effectExtent l="0" t="0" r="9525" b="9525"/>
+            <wp:docPr id="4" name="Picture 4"/>
+            <wp:cNvGraphicFramePr>
+              <a:graphicFrameLocks xmlns:a="http://schemas.openxmlformats.org/drawingml/2006/main" noChangeAspect="1"/>
+            </wp:cNvGraphicFramePr>
+            <a:graphic xmlns:a="http://schemas.openxmlformats.org/drawingml/2006/main">
+              <a:graphicData uri="http://schemas.openxmlformats.org/drawingml/2006/picture">
+                <pic:pic xmlns:pic="http://schemas.openxmlformats.org/drawingml/2006/picture">
+                  <pic:nvPicPr>
+                    <pic:cNvPr id="1" name=""/>
+                    <pic:cNvPicPr/>
+                  </pic:nvPicPr>
+                  <pic:blipFill>
+                    <a:blip r:embed="rId8" cstate="print"/>
+                    <a:stretch>
+                      <a:fillRect/>
+                    </a:stretch>
+                  </pic:blipFill>
+                  <pic:spPr>
+                    <a:xfrm>
+                      <a:off x="0" y="0"/>
+                      <a:ext cx="4143375" cy="2867025"/>
+                    </a:xfrm>
+                    <a:prstGeom prst="rect">
+                      <a:avLst/>
+                    </a:prstGeom>
+                  </pic:spPr>
+                </pic:pic>
+              </a:graphicData>
+            </a:graphic>
+          </wp:inline>
+        </w:drawing>
+      </w:r>
+    </w:p>
+    <w:p>
+      <w:pPr>
+        <w:jc w:val="both"/>
+        <w:rPr>
+          <w:rFonts w:eastAsiaTheme="minorEastAsia"/>
+        </w:rPr>
+      </w:pPr>
+      <m:oMath>
+        <m:sSub>
+          <m:sSubPr>
+            <m:ctrlPr>
+              <w:rPr>
+                <w:rFonts w:ascii="Cambria Math" w:hAnsi="Cambria Math"/>
+                <w:i/>
+              </w:rPr>
+            </m:ctrlPr>
+          </m:sSubPr>
+          <m:e>
+            <m:r>
+              <w:rPr>
+                <w:rFonts w:ascii="Cambria Math" w:hAnsi="Cambria Math"/>
+              </w:rPr>
+              <m:t>T</m:t>
+            </m:r>
+          </m:e>
+          <m:sub>
+            <m:r>
+              <w:rPr>
+                <w:rFonts w:ascii="Cambria Math" w:hAnsi="Cambria Math"/>
+              </w:rPr>
+              <m:t>1</m:t>
+            </m:r>
+          </m:sub>
+        </m:sSub>
+        <m:r>
+          <w:rPr>
+            <w:rFonts w:ascii="Cambria Math" w:hAnsi="Cambria Math"/>
+          </w:rPr>
+          <m:t>,</m:t>
+        </m:r>
+        <m:sSub>
+          <m:sSubPr>
+            <m:ctrlPr>
+              <w:rPr>
+                <w:rFonts w:ascii="Cambria Math" w:hAnsi="Cambria Math"/>
+                <w:i/>
+              </w:rPr>
+            </m:ctrlPr>
+          </m:sSubPr>
+          <m:e>
+            <m:r>
+              <w:rPr>
+                <w:rFonts w:ascii="Cambria Math" w:hAnsi="Cambria Math"/>
+              </w:rPr>
+              <m:t>T</m:t>
+            </m:r>
+          </m:e>
+          <m:sub>
+            <m:r>
+              <w:rPr>
+                <w:rFonts w:ascii="Cambria Math" w:hAnsi="Cambria Math"/>
+              </w:rPr>
+              <m:t>2</m:t>
+            </m:r>
+          </m:sub>
+        </m:sSub>
+        <m:r>
+          <w:rPr>
+            <w:rFonts w:ascii="Cambria Math" w:hAnsi="Cambria Math"/>
+          </w:rPr>
+          <m:t>, … ,</m:t>
+        </m:r>
+        <m:sSub>
+          <m:sSubPr>
+            <m:ctrlPr>
+              <w:rPr>
+                <w:rFonts w:ascii="Cambria Math" w:hAnsi="Cambria Math"/>
+                <w:i/>
+              </w:rPr>
+            </m:ctrlPr>
+          </m:sSubPr>
+          <m:e>
+            <m:r>
+              <w:rPr>
+                <w:rFonts w:ascii="Cambria Math" w:hAnsi="Cambria Math"/>
+              </w:rPr>
+              <m:t>T</m:t>
+            </m:r>
+          </m:e>
+          <m:sub>
+            <m:r>
+              <w:rPr>
+                <w:rFonts w:ascii="Cambria Math" w:hAnsi="Cambria Math"/>
+              </w:rPr>
+              <m:t>8</m:t>
+            </m:r>
+          </m:sub>
+        </m:sSub>
+        <m:r>
+          <w:rPr>
+            <w:rFonts w:ascii="Cambria Math" w:hAnsi="Cambria Math"/>
+          </w:rPr>
+          <m:t xml:space="preserve"> :time constants </m:t>
+        </m:r>
+      </m:oMath>
+      <w:r>
+        <w:rPr>
+          <w:rFonts w:eastAsiaTheme="minorEastAsia"/>
+        </w:rPr>
+        <w:t xml:space="preserve">estimated by curve fitting technique. </w:t>
+      </w:r>
+      <w:r>
+        <w:rPr>
+          <w:rFonts w:eastAsiaTheme="minorEastAsia"/>
+        </w:rPr>
+        <w:t>The complex nonlinear eq.</w:t>
+      </w:r>
+      <w:r>
+        <w:rPr>
+          <w:rFonts w:eastAsiaTheme="minorEastAsia"/>
+        </w:rPr>
+        <w:t xml:space="preserve"> of </w:t>
+      </w:r>
+      <m:oMath>
+        <m:bar>
+          <m:barPr>
+            <m:pos m:val="top"/>
+            <m:ctrlPr>
+              <w:rPr>
+                <w:rFonts w:ascii="Cambria Math" w:eastAsiaTheme="minorEastAsia" w:hAnsi="Cambria Math"/>
+                <w:i/>
+              </w:rPr>
+            </m:ctrlPr>
+          </m:barPr>
+          <m:e>
+            <m:r>
+              <w:rPr>
+                <w:rFonts w:ascii="Cambria Math" w:eastAsiaTheme="minorEastAsia" w:hAnsi="Cambria Math"/>
+              </w:rPr>
+              <m:t>y</m:t>
+            </m:r>
+          </m:e>
+        </m:bar>
+      </m:oMath>
+      <w:r>
+        <w:rPr>
+          <w:rFonts w:eastAsiaTheme="minorEastAsia"/>
+        </w:rPr>
+        <w:t xml:space="preserve"> is obtained by using MACSYMA, Mathematica, Symbolic Math Toolbox etc. (computer algebra system CAS)</w:t>
+      </w:r>
+    </w:p>
+    <w:p>
+      <w:r>
+        <w:rPr>
+          <w:noProof/>
+          <w:lang w:val="tr-TR" w:eastAsia="tr-TR"/>
+        </w:rPr>
+        <w:drawing>
+          <wp:inline distT="0" distB="0" distL="0" distR="0">
+            <wp:extent cx="1647825" cy="193862"/>
+            <wp:effectExtent l="0" t="0" r="0" b="0"/>
+            <wp:docPr id="5" name="Picture 5"/>
+            <wp:cNvGraphicFramePr>
+              <a:graphicFrameLocks xmlns:a="http://schemas.openxmlformats.org/drawingml/2006/main" noChangeAspect="1"/>
+            </wp:cNvGraphicFramePr>
+            <a:graphic xmlns:a="http://schemas.openxmlformats.org/drawingml/2006/main">
+              <a:graphicData uri="http://schemas.openxmlformats.org/drawingml/2006/picture">
+                <pic:pic xmlns:pic="http://schemas.openxmlformats.org/drawingml/2006/picture">
+                  <pic:nvPicPr>
+                    <pic:cNvPr id="1" name=""/>
+                    <pic:cNvPicPr/>
+                  </pic:nvPicPr>
+                  <pic:blipFill>
+                    <a:blip r:embed="rId9" cstate="print"/>
+                    <a:stretch>
+                      <a:fillRect/>
+                    </a:stretch>
+                  </pic:blipFill>
+                  <pic:spPr>
+                    <a:xfrm>
+                      <a:off x="0" y="0"/>
+                      <a:ext cx="1929999" cy="227059"/>
+                    </a:xfrm>
+                    <a:prstGeom prst="rect">
+                      <a:avLst/>
+                    </a:prstGeom>
+                  </pic:spPr>
+                </pic:pic>
+              </a:graphicData>
+            </a:graphic>
+          </wp:inline>
+        </w:drawing>
+      </w:r>
+      <w:r>
+        <w:t xml:space="preserve">    </w:t>
+      </w:r>
+      <w:proofErr w:type="gramStart"/>
+      <w:r>
+        <w:t>where</w:t>
+      </w:r>
+      <w:proofErr w:type="gramEnd"/>
+      <w:r>
+        <w:t>,</w:t>
+      </w:r>
+      <w:r>
+        <w:t xml:space="preserve"> </w:t>
+      </w:r>
+      <w:proofErr w:type="spellStart"/>
+      <w:r>
+        <w:t>i</w:t>
+      </w:r>
+      <w:proofErr w:type="spellEnd"/>
+      <w:r>
+        <w:t xml:space="preserve"> = 1, … ,10</w:t>
+      </w:r>
+      <w:r>
+        <w:t xml:space="preserve"> , </w:t>
+      </w:r>
+      <w:r>
+        <w:t xml:space="preserve"> </w:t>
+      </w:r>
+      <w:r>
+        <w:rPr>
+          <w:rFonts w:cstheme="minorHAnsi"/>
+        </w:rPr>
+        <w:t>ζ</w:t>
+      </w:r>
+      <w:r>
+        <w:t xml:space="preserve"> </w:t>
+      </w:r>
+      <w:r>
+        <w:t xml:space="preserve">: noise associated with each element </w:t>
+      </w:r>
+      <w:proofErr w:type="spellStart"/>
+      <w:r>
+        <w:rPr>
+          <w:i/>
+        </w:rPr>
+        <w:t>y</w:t>
+      </w:r>
+      <w:r>
+        <w:rPr>
+          <w:i/>
+          <w:vertAlign w:val="subscript"/>
+        </w:rPr>
+        <w:t>i</w:t>
+      </w:r>
+      <w:proofErr w:type="spellEnd"/>
+    </w:p>
+    <w:p>
+      <w:pPr>
+        <w:rPr>
+          <w:noProof/>
+        </w:rPr>
+      </w:pPr>
+    </w:p>
+    <w:p>
+      <w:pPr>
+        <w:rPr>
+          <w:noProof/>
+        </w:rPr>
+      </w:pPr>
+      <w:r>
+        <w:rPr>
+          <w:noProof/>
+          <w:lang w:val="tr-TR" w:eastAsia="tr-TR"/>
+        </w:rPr>
+        <w:drawing>
+          <wp:inline distT="0" distB="0" distL="0" distR="0">
+            <wp:extent cx="2938586" cy="4648200"/>
+            <wp:effectExtent l="0" t="0" r="0" b="0"/>
+            <wp:docPr id="6" name="Picture 6"/>
+            <wp:cNvGraphicFramePr>
+              <a:graphicFrameLocks xmlns:a="http://schemas.openxmlformats.org/drawingml/2006/main" noChangeAspect="1"/>
+            </wp:cNvGraphicFramePr>
+            <a:graphic xmlns:a="http://schemas.openxmlformats.org/drawingml/2006/main">
+              <a:graphicData uri="http://schemas.openxmlformats.org/drawingml/2006/picture">
+                <pic:pic xmlns:pic="http://schemas.openxmlformats.org/drawingml/2006/picture">
+                  <pic:nvPicPr>
+                    <pic:cNvPr id="1" name=""/>
+                    <pic:cNvPicPr/>
+                  </pic:nvPicPr>
+                  <pic:blipFill>
+                    <a:blip r:embed="rId10" cstate="print"/>
+                    <a:stretch>
+                      <a:fillRect/>
+                    </a:stretch>
+                  </pic:blipFill>
+                  <pic:spPr>
+                    <a:xfrm>
+                      <a:off x="0" y="0"/>
+                      <a:ext cx="2941249" cy="4652413"/>
+                    </a:xfrm>
+                    <a:prstGeom prst="rect">
+                      <a:avLst/>
+                    </a:prstGeom>
+                  </pic:spPr>
+                </pic:pic>
+              </a:graphicData>
+            </a:graphic>
+          </wp:inline>
+        </w:drawing>
+      </w:r>
+      <w:r>
+        <w:rPr>
+          <w:noProof/>
+        </w:rPr>
+        <w:t xml:space="preserve">                 </w:t>
+      </w:r>
+      <w:bookmarkStart w:id="0" w:name="_GoBack"/>
+      <w:r>
+        <w:rPr>
+          <w:noProof/>
+          <w:lang w:val="tr-TR" w:eastAsia="tr-TR"/>
+        </w:rPr>
+        <w:drawing>
+          <wp:inline distT="0" distB="0" distL="0" distR="0">
+            <wp:extent cx="2253107" cy="4676140"/>
+            <wp:effectExtent l="0" t="0" r="0" b="0"/>
+            <wp:docPr id="8" name="Picture 8"/>
+            <wp:cNvGraphicFramePr>
+              <a:graphicFrameLocks xmlns:a="http://schemas.openxmlformats.org/drawingml/2006/main" noChangeAspect="1"/>
+            </wp:cNvGraphicFramePr>
+            <a:graphic xmlns:a="http://schemas.openxmlformats.org/drawingml/2006/main">
+              <a:graphicData uri="http://schemas.openxmlformats.org/drawingml/2006/picture">
+                <pic:pic xmlns:pic="http://schemas.openxmlformats.org/drawingml/2006/picture">
+                  <pic:nvPicPr>
+                    <pic:cNvPr id="1" name=""/>
+                    <pic:cNvPicPr/>
+                  </pic:nvPicPr>
+                  <pic:blipFill>
+                    <a:blip r:embed="rId11" cstate="print"/>
+                    <a:stretch>
+                      <a:fillRect/>
+                    </a:stretch>
+                  </pic:blipFill>
+                  <pic:spPr>
+                    <a:xfrm>
+                      <a:off x="0" y="0"/>
+                      <a:ext cx="2280988" cy="4734004"/>
+                    </a:xfrm>
+                    <a:prstGeom prst="rect">
+                      <a:avLst/>
+                    </a:prstGeom>
+                  </pic:spPr>
+                </pic:pic>
+              </a:graphicData>
+            </a:graphic>
+          </wp:inline>
+        </w:drawing>
+      </w:r>
+      <w:bookmarkEnd w:id="0"/>
+      <w:r>
+        <w:rPr>
+          <w:noProof/>
+        </w:rPr>
+        <w:t xml:space="preserve"> </w:t>
+      </w:r>
+      <w:r>
+        <w:rPr>
+          <w:noProof/>
+          <w:lang w:val="tr-TR" w:eastAsia="tr-TR"/>
+        </w:rPr>
+        <w:drawing>
+          <wp:inline distT="0" distB="0" distL="0" distR="0">
+            <wp:extent cx="2857545" cy="1501775"/>
+            <wp:effectExtent l="0" t="0" r="0" b="0"/>
+            <wp:docPr id="7" name="Picture 7"/>
+            <wp:cNvGraphicFramePr>
+              <a:graphicFrameLocks xmlns:a="http://schemas.openxmlformats.org/drawingml/2006/main" noChangeAspect="1"/>
+            </wp:cNvGraphicFramePr>
+            <a:graphic xmlns:a="http://schemas.openxmlformats.org/drawingml/2006/main">
+              <a:graphicData uri="http://schemas.openxmlformats.org/drawingml/2006/picture">
+                <pic:pic xmlns:pic="http://schemas.openxmlformats.org/drawingml/2006/picture">
+                  <pic:nvPicPr>
+                    <pic:cNvPr id="1" name=""/>
+                    <pic:cNvPicPr/>
+                  </pic:nvPicPr>
+                  <pic:blipFill>
+                    <a:blip r:embed="rId12" cstate="print"/>
+                    <a:stretch>
+                      <a:fillRect/>
+                    </a:stretch>
+                  </pic:blipFill>
+                  <pic:spPr>
+                    <a:xfrm>
+                      <a:off x="0" y="0"/>
+                      <a:ext cx="2914611" cy="1531766"/>
+                    </a:xfrm>
+                    <a:prstGeom prst="rect">
+                      <a:avLst/>
+                    </a:prstGeom>
+                  </pic:spPr>
+                </pic:pic>
+              </a:graphicData>
+            </a:graphic>
+          </wp:inline>
+        </w:drawing>
+      </w:r>
+    </w:p>
+    <w:p>
+      <w:r>
+        <w:t xml:space="preserve">Newton-Raphson method is used for solve these 10 nonlinear </w:t>
+      </w:r>
+      <w:proofErr w:type="spellStart"/>
+      <w:r>
+        <w:t>eqs</w:t>
+      </w:r>
+      <w:proofErr w:type="spellEnd"/>
+      <w:r>
+        <w:t>.</w:t>
+      </w:r>
+      <w:r>
+        <w:t xml:space="preserve"> Iteratively. (10 </w:t>
+      </w:r>
+      <w:proofErr w:type="spellStart"/>
+      <w:r>
+        <w:t>eqs</w:t>
+      </w:r>
+      <w:proofErr w:type="spellEnd"/>
+      <w:r>
+        <w:t xml:space="preserve">. 9 </w:t>
+      </w:r>
+      <w:proofErr w:type="gramStart"/>
+      <w:r>
+        <w:t>unknowns :</w:t>
+      </w:r>
+      <w:proofErr w:type="gramEnd"/>
+      <w:r>
+        <w:t xml:space="preserve"> there are multiple solutions depending on which eq is ignored)</w:t>
+      </w:r>
+      <w:r>
+        <w:t xml:space="preserve">. If the measured freq. resp. data are noise free, </w:t>
+      </w:r>
+      <w:r>
+        <w:rPr>
+          <w:rFonts w:cstheme="minorHAnsi"/>
+        </w:rPr>
+        <w:t>ζ</w:t>
+      </w:r>
+      <w:r>
+        <w:rPr>
+          <w:rFonts w:cstheme="minorHAnsi"/>
+          <w:vertAlign w:val="subscript"/>
+        </w:rPr>
+        <w:t xml:space="preserve"> </w:t>
+      </w:r>
+      <w:proofErr w:type="spellStart"/>
+      <w:proofErr w:type="gramStart"/>
+      <w:r>
+        <w:rPr>
+          <w:vertAlign w:val="subscript"/>
+        </w:rPr>
+        <w:t>i</w:t>
+      </w:r>
+      <w:proofErr w:type="spellEnd"/>
+      <w:r>
+        <w:t xml:space="preserve"> </w:t>
+      </w:r>
+      <w:r>
+        <w:rPr>
+          <w:vertAlign w:val="subscript"/>
+        </w:rPr>
+        <w:t xml:space="preserve"> </w:t>
+      </w:r>
+      <w:r>
+        <w:t>=</w:t>
+      </w:r>
+      <w:proofErr w:type="gramEnd"/>
+      <w:r>
+        <w:t xml:space="preserve">0 for </w:t>
+      </w:r>
+      <w:proofErr w:type="spellStart"/>
+      <w:r>
+        <w:t>i</w:t>
+      </w:r>
+      <w:proofErr w:type="spellEnd"/>
+      <w:r>
+        <w:t>=1, … ,10</w:t>
+      </w:r>
+      <w:r>
+        <w:t xml:space="preserve">, 10 </w:t>
+      </w:r>
+      <w:proofErr w:type="spellStart"/>
+      <w:r>
+        <w:t>eqs</w:t>
+      </w:r>
+      <w:proofErr w:type="spellEnd"/>
+      <w:r>
+        <w:t xml:space="preserve">. Gives unique solution regardless of the ignored eq. </w:t>
+      </w:r>
+    </w:p>
+    <w:p>
+      <m:oMath>
+        <m:r>
+          <w:rPr>
+            <w:rFonts w:ascii="Cambria Math" w:hAnsi="Cambria Math"/>
+          </w:rPr>
+          <m:t>F</m:t>
+        </m:r>
+        <m:d>
+          <m:dPr>
+            <m:ctrlPr>
+              <w:rPr>
+                <w:rFonts w:ascii="Cambria Math" w:hAnsi="Cambria Math"/>
+                <w:i/>
+              </w:rPr>
+            </m:ctrlPr>
+          </m:dPr>
+          <m:e>
+            <m:bar>
+              <m:barPr>
+                <m:pos m:val="top"/>
+                <m:ctrlPr>
+                  <w:rPr>
+                    <w:rFonts w:ascii="Cambria Math" w:eastAsiaTheme="minorEastAsia" w:hAnsi="Cambria Math"/>
+                    <w:i/>
+                  </w:rPr>
+                </m:ctrlPr>
+              </m:barPr>
+              <m:e>
+                <m:r>
+                  <w:rPr>
+                    <w:rFonts w:ascii="Cambria Math" w:eastAsiaTheme="minorEastAsia" w:hAnsi="Cambria Math"/>
+                  </w:rPr>
+                  <m:t>x</m:t>
+                </m:r>
+              </m:e>
+            </m:bar>
+          </m:e>
+        </m:d>
+        <m:r>
+          <w:rPr>
+            <w:rFonts w:ascii="Cambria Math" w:hAnsi="Cambria Math"/>
+          </w:rPr>
+          <m:t>=</m:t>
+        </m:r>
+        <m:d>
+          <m:dPr>
+            <m:begChr m:val="["/>
+            <m:endChr m:val="]"/>
+            <m:ctrlPr>
+              <w:rPr>
+                <w:rFonts w:ascii="Cambria Math" w:hAnsi="Cambria Math"/>
+                <w:i/>
+              </w:rPr>
+            </m:ctrlPr>
+          </m:dPr>
+          <m:e>
+            <m:sSub>
+              <m:sSubPr>
+                <m:ctrlPr>
+                  <w:rPr>
+                    <w:rFonts w:ascii="Cambria Math" w:hAnsi="Cambria Math"/>
+                    <w:i/>
+                  </w:rPr>
+                </m:ctrlPr>
+              </m:sSubPr>
+              <m:e>
+                <m:r>
+                  <w:rPr>
+                    <w:rFonts w:ascii="Cambria Math" w:hAnsi="Cambria Math"/>
+                  </w:rPr>
+                  <m:t>f</m:t>
+                </m:r>
+              </m:e>
+              <m:sub>
+                <m:r>
+                  <w:rPr>
+                    <w:rFonts w:ascii="Cambria Math" w:hAnsi="Cambria Math"/>
+                  </w:rPr>
+                  <m:t>1</m:t>
+                </m:r>
+              </m:sub>
+            </m:sSub>
+            <m:d>
+              <m:dPr>
+                <m:ctrlPr>
+                  <w:rPr>
+                    <w:rFonts w:ascii="Cambria Math" w:hAnsi="Cambria Math"/>
+                    <w:i/>
+                  </w:rPr>
+                </m:ctrlPr>
+              </m:dPr>
+              <m:e>
+                <m:bar>
+                  <m:barPr>
+                    <m:pos m:val="top"/>
+                    <m:ctrlPr>
+                      <w:rPr>
+                        <w:rFonts w:ascii="Cambria Math" w:eastAsiaTheme="minorEastAsia" w:hAnsi="Cambria Math"/>
+                        <w:i/>
+                      </w:rPr>
+                    </m:ctrlPr>
+                  </m:barPr>
+                  <m:e>
+                    <m:r>
+                      <w:rPr>
+                        <w:rFonts w:ascii="Cambria Math" w:eastAsiaTheme="minorEastAsia" w:hAnsi="Cambria Math"/>
+                      </w:rPr>
+                      <m:t>x</m:t>
+                    </m:r>
+                  </m:e>
+                </m:bar>
+              </m:e>
+            </m:d>
+            <m:r>
+              <w:rPr>
+                <w:rFonts w:ascii="Cambria Math" w:hAnsi="Cambria Math"/>
+              </w:rPr>
+              <m:t xml:space="preserve">, </m:t>
+            </m:r>
+            <m:sSub>
+              <m:sSubPr>
+                <m:ctrlPr>
+                  <w:rPr>
+                    <w:rFonts w:ascii="Cambria Math" w:hAnsi="Cambria Math"/>
+                    <w:i/>
+                  </w:rPr>
+                </m:ctrlPr>
+              </m:sSubPr>
+              <m:e>
+                <m:r>
+                  <w:rPr>
+                    <w:rFonts w:ascii="Cambria Math" w:hAnsi="Cambria Math"/>
+                  </w:rPr>
+                  <m:t>f</m:t>
+                </m:r>
+              </m:e>
+              <m:sub>
+                <m:r>
+                  <w:rPr>
+                    <w:rFonts w:ascii="Cambria Math" w:hAnsi="Cambria Math"/>
+                  </w:rPr>
+                  <m:t>2</m:t>
+                </m:r>
+              </m:sub>
+            </m:sSub>
+            <m:d>
+              <m:dPr>
+                <m:ctrlPr>
+                  <w:rPr>
+                    <w:rFonts w:ascii="Cambria Math" w:hAnsi="Cambria Math"/>
+                    <w:i/>
+                  </w:rPr>
+                </m:ctrlPr>
+              </m:dPr>
+              <m:e>
+                <m:bar>
+                  <m:barPr>
+                    <m:pos m:val="top"/>
+                    <m:ctrlPr>
+                      <w:rPr>
+                        <w:rFonts w:ascii="Cambria Math" w:eastAsiaTheme="minorEastAsia" w:hAnsi="Cambria Math"/>
+                        <w:i/>
+                      </w:rPr>
+                    </m:ctrlPr>
+                  </m:barPr>
+                  <m:e>
+                    <m:r>
+                      <w:rPr>
+                        <w:rFonts w:ascii="Cambria Math" w:eastAsiaTheme="minorEastAsia" w:hAnsi="Cambria Math"/>
+                      </w:rPr>
+                      <m:t>x</m:t>
+                    </m:r>
+                  </m:e>
+                </m:bar>
+              </m:e>
+            </m:d>
+            <m:r>
+              <w:rPr>
+                <w:rFonts w:ascii="Cambria Math" w:hAnsi="Cambria Math"/>
+              </w:rPr>
+              <m:t xml:space="preserve">, …, </m:t>
+            </m:r>
+            <m:sSub>
+              <m:sSubPr>
+                <m:ctrlPr>
+                  <w:rPr>
+                    <w:rFonts w:ascii="Cambria Math" w:hAnsi="Cambria Math"/>
+                    <w:i/>
+                  </w:rPr>
+                </m:ctrlPr>
+              </m:sSubPr>
+              <m:e>
+                <m:r>
+                  <w:rPr>
+                    <w:rFonts w:ascii="Cambria Math" w:hAnsi="Cambria Math"/>
+                  </w:rPr>
+                  <m:t>f</m:t>
+                </m:r>
+              </m:e>
+              <m:sub>
+                <m:r>
+                  <w:rPr>
+                    <w:rFonts w:ascii="Cambria Math" w:hAnsi="Cambria Math"/>
+                  </w:rPr>
+                  <m:t>10</m:t>
+                </m:r>
+              </m:sub>
+            </m:sSub>
+            <m:d>
+              <m:dPr>
+                <m:ctrlPr>
+                  <w:rPr>
+                    <w:rFonts w:ascii="Cambria Math" w:hAnsi="Cambria Math"/>
+                    <w:i/>
+                  </w:rPr>
+                </m:ctrlPr>
+              </m:dPr>
+              <m:e>
+                <m:bar>
+                  <m:barPr>
+                    <m:pos m:val="top"/>
+                    <m:ctrlPr>
+                      <w:rPr>
+                        <w:rFonts w:ascii="Cambria Math" w:eastAsiaTheme="minorEastAsia" w:hAnsi="Cambria Math"/>
+                        <w:i/>
+                      </w:rPr>
+                    </m:ctrlPr>
+                  </m:barPr>
+                  <m:e>
+                    <m:r>
+                      <w:rPr>
+                        <w:rFonts w:ascii="Cambria Math" w:eastAsiaTheme="minorEastAsia" w:hAnsi="Cambria Math"/>
+                      </w:rPr>
+                      <m:t>x</m:t>
+                    </m:r>
+                  </m:e>
+                </m:bar>
+              </m:e>
+            </m:d>
+          </m:e>
+        </m:d>
+        <m:r>
+          <w:rPr>
+            <w:rFonts w:ascii="Cambria Math" w:eastAsiaTheme="minorEastAsia" w:hAnsi="Cambria Math"/>
+          </w:rPr>
+          <m:t xml:space="preserve">=0  is solved by updating  </m:t>
+        </m:r>
+        <m:sSup>
+          <m:sSupPr>
+            <m:ctrlPr>
+              <w:rPr>
+                <w:rFonts w:ascii="Cambria Math" w:eastAsiaTheme="minorEastAsia" w:hAnsi="Cambria Math"/>
+                <w:i/>
+              </w:rPr>
+            </m:ctrlPr>
+          </m:sSupPr>
+          <m:e>
+            <m:bar>
+              <m:barPr>
+                <m:pos m:val="top"/>
+                <m:ctrlPr>
+                  <w:rPr>
+                    <w:rFonts w:ascii="Cambria Math" w:eastAsiaTheme="minorEastAsia" w:hAnsi="Cambria Math"/>
+                    <w:i/>
+                  </w:rPr>
+                </m:ctrlPr>
+              </m:barPr>
+              <m:e>
+                <m:r>
+                  <w:rPr>
+                    <w:rFonts w:ascii="Cambria Math" w:eastAsiaTheme="minorEastAsia" w:hAnsi="Cambria Math"/>
+                  </w:rPr>
+                  <m:t>x</m:t>
+                </m:r>
+              </m:e>
+            </m:bar>
+          </m:e>
+          <m:sup>
+            <m:r>
+              <w:rPr>
+                <w:rFonts w:ascii="Cambria Math" w:eastAsiaTheme="minorEastAsia" w:hAnsi="Cambria Math"/>
+              </w:rPr>
+              <m:t>K+1</m:t>
+            </m:r>
+          </m:sup>
+        </m:sSup>
+        <m:r>
+          <w:rPr>
+            <w:rFonts w:ascii="Cambria Math" w:eastAsiaTheme="minorEastAsia" w:hAnsi="Cambria Math"/>
+          </w:rPr>
+          <m:t>=</m:t>
+        </m:r>
+        <m:sSup>
+          <m:sSupPr>
+            <m:ctrlPr>
+              <w:rPr>
+                <w:rFonts w:ascii="Cambria Math" w:eastAsiaTheme="minorEastAsia" w:hAnsi="Cambria Math"/>
+                <w:i/>
+              </w:rPr>
+            </m:ctrlPr>
+          </m:sSupPr>
+          <m:e>
+            <m:bar>
+              <m:barPr>
+                <m:pos m:val="top"/>
+                <m:ctrlPr>
+                  <w:rPr>
+                    <w:rFonts w:ascii="Cambria Math" w:eastAsiaTheme="minorEastAsia" w:hAnsi="Cambria Math"/>
+                    <w:i/>
+                  </w:rPr>
+                </m:ctrlPr>
+              </m:barPr>
+              <m:e>
+                <m:r>
+                  <w:rPr>
+                    <w:rFonts w:ascii="Cambria Math" w:eastAsiaTheme="minorEastAsia" w:hAnsi="Cambria Math"/>
+                  </w:rPr>
+                  <m:t>x</m:t>
+                </m:r>
+              </m:e>
+            </m:bar>
+          </m:e>
+          <m:sup>
+            <m:r>
+              <w:rPr>
+                <w:rFonts w:ascii="Cambria Math" w:eastAsiaTheme="minorEastAsia" w:hAnsi="Cambria Math"/>
+              </w:rPr>
+              <m:t>K</m:t>
+            </m:r>
+          </m:sup>
+        </m:sSup>
+        <m:r>
+          <w:rPr>
+            <w:rFonts w:ascii="Cambria Math" w:eastAsiaTheme="minorEastAsia" w:hAnsi="Cambria Math"/>
+          </w:rPr>
+          <m:t>+Δ</m:t>
+        </m:r>
+        <m:sSup>
+          <m:sSupPr>
+            <m:ctrlPr>
+              <w:rPr>
+                <w:rFonts w:ascii="Cambria Math" w:eastAsiaTheme="minorEastAsia" w:hAnsi="Cambria Math"/>
+                <w:i/>
+              </w:rPr>
+            </m:ctrlPr>
+          </m:sSupPr>
+          <m:e>
+            <m:bar>
+              <m:barPr>
+                <m:pos m:val="top"/>
+                <m:ctrlPr>
+                  <w:rPr>
+                    <w:rFonts w:ascii="Cambria Math" w:eastAsiaTheme="minorEastAsia" w:hAnsi="Cambria Math"/>
+                    <w:i/>
+                  </w:rPr>
+                </m:ctrlPr>
+              </m:barPr>
+              <m:e>
+                <m:r>
+                  <w:rPr>
+                    <w:rFonts w:ascii="Cambria Math" w:eastAsiaTheme="minorEastAsia" w:hAnsi="Cambria Math"/>
+                  </w:rPr>
+                  <m:t>x</m:t>
+                </m:r>
+              </m:e>
+            </m:bar>
+          </m:e>
+          <m:sup>
+            <m:r>
+              <w:rPr>
+                <w:rFonts w:ascii="Cambria Math" w:eastAsiaTheme="minorEastAsia" w:hAnsi="Cambria Math"/>
+              </w:rPr>
+              <m:t>K</m:t>
+            </m:r>
+          </m:sup>
+        </m:sSup>
+        <m:r>
+          <w:rPr>
+            <w:rFonts w:ascii="Cambria Math" w:eastAsiaTheme="minorEastAsia" w:hAnsi="Cambria Math"/>
+          </w:rPr>
+          <m:t xml:space="preserve">   , K=0, 1, 2, …</m:t>
+        </m:r>
+      </m:oMath>
+      <w:r>
+        <w:t xml:space="preserve"> </w:t>
+      </w:r>
+    </w:p>
+    <w:p>
+      <w:r>
+        <w:rPr>
+          <w:noProof/>
+          <w:lang w:val="tr-TR" w:eastAsia="tr-TR"/>
+        </w:rPr>
+        <w:lastRenderedPageBreak/>
+        <w:drawing>
+          <wp:inline distT="0" distB="0" distL="0" distR="0">
+            <wp:extent cx="1493274" cy="428625"/>
+            <wp:effectExtent l="0" t="0" r="0" b="0"/>
+            <wp:docPr id="9" name="Picture 9"/>
+            <wp:cNvGraphicFramePr>
+              <a:graphicFrameLocks xmlns:a="http://schemas.openxmlformats.org/drawingml/2006/main" noChangeAspect="1"/>
+            </wp:cNvGraphicFramePr>
+            <a:graphic xmlns:a="http://schemas.openxmlformats.org/drawingml/2006/main">
+              <a:graphicData uri="http://schemas.openxmlformats.org/drawingml/2006/picture">
+                <pic:pic xmlns:pic="http://schemas.openxmlformats.org/drawingml/2006/picture">
+                  <pic:nvPicPr>
+                    <pic:cNvPr id="1" name=""/>
+                    <pic:cNvPicPr/>
+                  </pic:nvPicPr>
+                  <pic:blipFill>
+                    <a:blip r:embed="rId13" cstate="print"/>
+                    <a:stretch>
+                      <a:fillRect/>
+                    </a:stretch>
+                  </pic:blipFill>
+                  <pic:spPr>
+                    <a:xfrm>
+                      <a:off x="0" y="0"/>
+                      <a:ext cx="1510211" cy="433487"/>
+                    </a:xfrm>
+                    <a:prstGeom prst="rect">
+                      <a:avLst/>
+                    </a:prstGeom>
+                  </pic:spPr>
+                </pic:pic>
+              </a:graphicData>
+            </a:graphic>
+          </wp:inline>
+        </w:drawing>
+      </w:r>
+      <w:r>
+        <w:t xml:space="preserve">    until the residuals are smaller than a predetermined error </w:t>
+      </w:r>
+      <w:r>
+        <w:rPr>
+          <w:rFonts w:cstheme="minorHAnsi"/>
+        </w:rPr>
+        <w:t>ε</w:t>
+      </w:r>
+      <w:r>
+        <w:t xml:space="preserve"> (</w:t>
+      </w:r>
+      <w:r>
+        <w:rPr>
+          <w:noProof/>
+          <w:lang w:val="tr-TR" w:eastAsia="tr-TR"/>
+        </w:rPr>
+        <w:drawing>
+          <wp:inline distT="0" distB="0" distL="0" distR="0">
+            <wp:extent cx="595190" cy="218985"/>
+            <wp:effectExtent l="0" t="0" r="0" b="0"/>
+            <wp:docPr id="10" name="Picture 10"/>
+            <wp:cNvGraphicFramePr>
+              <a:graphicFrameLocks xmlns:a="http://schemas.openxmlformats.org/drawingml/2006/main" noChangeAspect="1"/>
+            </wp:cNvGraphicFramePr>
+            <a:graphic xmlns:a="http://schemas.openxmlformats.org/drawingml/2006/main">
+              <a:graphicData uri="http://schemas.openxmlformats.org/drawingml/2006/picture">
+                <pic:pic xmlns:pic="http://schemas.openxmlformats.org/drawingml/2006/picture">
+                  <pic:nvPicPr>
+                    <pic:cNvPr id="1" name=""/>
+                    <pic:cNvPicPr/>
+                  </pic:nvPicPr>
+                  <pic:blipFill>
+                    <a:blip r:embed="rId14" cstate="print"/>
+                    <a:stretch>
+                      <a:fillRect/>
+                    </a:stretch>
+                  </pic:blipFill>
+                  <pic:spPr>
+                    <a:xfrm>
+                      <a:off x="0" y="0"/>
+                      <a:ext cx="611048" cy="224820"/>
+                    </a:xfrm>
+                    <a:prstGeom prst="rect">
+                      <a:avLst/>
+                    </a:prstGeom>
+                  </pic:spPr>
+                </pic:pic>
+              </a:graphicData>
+            </a:graphic>
+          </wp:inline>
+        </w:drawing>
+      </w:r>
+      <w:r>
+        <w:t>)</w:t>
+      </w:r>
+    </w:p>
+    <w:p>
+      <w:pPr>
+        <w:jc w:val="both"/>
+      </w:pPr>
+      <w:r>
+        <w:t>Before the iterative approximation can be carried out, a good initial estimate if the</w:t>
+      </w:r>
+      <w:r>
+        <w:t xml:space="preserve"> </w:t>
+      </w:r>
+      <w:r>
+        <w:t xml:space="preserve">unknown vector </w:t>
+      </w:r>
+      <m:oMath>
+        <m:bar>
+          <m:barPr>
+            <m:pos m:val="top"/>
+            <m:ctrlPr>
+              <w:rPr>
+                <w:rFonts w:ascii="Cambria Math" w:eastAsiaTheme="minorEastAsia" w:hAnsi="Cambria Math"/>
+                <w:i/>
+              </w:rPr>
+            </m:ctrlPr>
+          </m:barPr>
+          <m:e>
+            <m:r>
+              <w:rPr>
+                <w:rFonts w:ascii="Cambria Math" w:eastAsiaTheme="minorEastAsia" w:hAnsi="Cambria Math"/>
+              </w:rPr>
+              <m:t>x</m:t>
+            </m:r>
+          </m:e>
+        </m:bar>
+      </m:oMath>
+      <w:r>
+        <w:t xml:space="preserve"> is essential for convergence to a solution. In this </w:t>
+      </w:r>
+      <w:r>
+        <w:t>report</w:t>
+      </w:r>
+      <w:r>
+        <w:t xml:space="preserve">, the initialization of the unknown vector is performed by using the method developed by </w:t>
+      </w:r>
+      <w:r>
+        <w:t>[</w:t>
+      </w:r>
+      <w:r>
         <w:rPr>
           <w:b/>
-        </w:rPr>
-      </w:pPr>
+          <w:sz w:val="16"/>
+          <w:szCs w:val="16"/>
+        </w:rPr>
+        <w:t xml:space="preserve">SD </w:t>
+      </w:r>
+      <w:proofErr w:type="spellStart"/>
+      <w:r>
+        <w:rPr>
+          <w:b/>
+          <w:sz w:val="16"/>
+          <w:szCs w:val="16"/>
+        </w:rPr>
+        <w:t>Umans</w:t>
+      </w:r>
+      <w:proofErr w:type="spellEnd"/>
+      <w:r>
+        <w:rPr>
+          <w:b/>
+          <w:sz w:val="16"/>
+          <w:szCs w:val="16"/>
+        </w:rPr>
+        <w:t xml:space="preserve">, JA </w:t>
+      </w:r>
+      <w:proofErr w:type="spellStart"/>
+      <w:r>
+        <w:rPr>
+          <w:b/>
+          <w:sz w:val="16"/>
+          <w:szCs w:val="16"/>
+        </w:rPr>
+        <w:t>Mallick</w:t>
+      </w:r>
+      <w:proofErr w:type="spellEnd"/>
+      <w:r>
+        <w:rPr>
+          <w:b/>
+          <w:sz w:val="16"/>
+          <w:szCs w:val="16"/>
+        </w:rPr>
+        <w:t xml:space="preserve">, GL Wilson, Modeling of solid rotor </w:t>
+      </w:r>
+      <w:proofErr w:type="spellStart"/>
+      <w:r>
+        <w:rPr>
+          <w:b/>
+          <w:sz w:val="16"/>
+          <w:szCs w:val="16"/>
+        </w:rPr>
+        <w:t>turbogenerators</w:t>
+      </w:r>
+      <w:proofErr w:type="spellEnd"/>
+      <w:r>
+        <w:rPr>
+          <w:b/>
+          <w:sz w:val="16"/>
+          <w:szCs w:val="16"/>
+        </w:rPr>
+        <w:t xml:space="preserve"> – Part I: Theory and techniques, IEEE Transactions on Power App. Systems, Vol. PAS-97, No. 1, 1978, Pages 269- 277</w:t>
+      </w:r>
+      <w:r>
+        <w:t>]</w:t>
+      </w:r>
+      <w:r>
+        <w:t xml:space="preserve">. In his method, </w:t>
+      </w:r>
+      <m:oMath>
+        <m:sSub>
+          <m:sSubPr>
+            <m:ctrlPr>
+              <w:rPr>
+                <w:rFonts w:ascii="Cambria Math" w:hAnsi="Cambria Math"/>
+                <w:i/>
+              </w:rPr>
+            </m:ctrlPr>
+          </m:sSubPr>
+          <m:e>
+            <m:r>
+              <w:rPr>
+                <w:rFonts w:ascii="Cambria Math" w:hAnsi="Cambria Math"/>
+              </w:rPr>
+              <m:t>f</m:t>
+            </m:r>
+          </m:e>
+          <m:sub>
+            <m:r>
+              <w:rPr>
+                <w:rFonts w:ascii="Cambria Math" w:hAnsi="Cambria Math"/>
+              </w:rPr>
+              <m:t>8</m:t>
+            </m:r>
+          </m:sub>
+        </m:sSub>
+        <m:r>
+          <w:rPr>
+            <w:rFonts w:ascii="Cambria Math" w:hAnsi="Cambria Math"/>
+          </w:rPr>
+          <m:t>(</m:t>
+        </m:r>
+        <m:bar>
+          <m:barPr>
+            <m:pos m:val="top"/>
+            <m:ctrlPr>
+              <w:rPr>
+                <w:rFonts w:ascii="Cambria Math" w:eastAsiaTheme="minorEastAsia" w:hAnsi="Cambria Math"/>
+                <w:i/>
+              </w:rPr>
+            </m:ctrlPr>
+          </m:barPr>
+          <m:e>
+            <m:r>
+              <w:rPr>
+                <w:rFonts w:ascii="Cambria Math" w:eastAsiaTheme="minorEastAsia" w:hAnsi="Cambria Math"/>
+              </w:rPr>
+              <m:t>x</m:t>
+            </m:r>
+          </m:e>
+        </m:bar>
+        <m:r>
+          <w:rPr>
+            <w:rFonts w:ascii="Cambria Math" w:hAnsi="Cambria Math"/>
+          </w:rPr>
+          <m:t>)</m:t>
+        </m:r>
+      </m:oMath>
+      <w:r>
+        <w:t xml:space="preserve"> </w:t>
+      </w:r>
+      <w:r>
+        <w:t>is discarded and the remaining nine equations are solved for the nine parameters.</w:t>
+      </w:r>
     </w:p>
     <w:p>
       <w:pPr>
         <w:jc w:val="both"/>
       </w:pPr>
+      <w:r>
+        <w:t>Study …</w:t>
+      </w:r>
     </w:p>
     <w:sectPr>
       <w:pgSz w:w="11906" w:h="16838"/>
@@ -456,7 +2335,7 @@
     <w:lsdException w:name="Subtitle" w:semiHidden="0" w:uiPriority="11" w:unhideWhenUsed="0" w:qFormat="1"/>
     <w:lsdException w:name="Strong" w:semiHidden="0" w:uiPriority="22" w:unhideWhenUsed="0" w:qFormat="1"/>
     <w:lsdException w:name="Emphasis" w:semiHidden="0" w:uiPriority="20" w:unhideWhenUsed="0" w:qFormat="1"/>
-    <w:lsdException w:name="Table Grid" w:semiHidden="0" w:uiPriority="59" w:unhideWhenUsed="0"/>
+    <w:lsdException w:name="Table Grid" w:uiPriority="59"/>
     <w:lsdException w:name="Placeholder Text" w:unhideWhenUsed="0"/>
     <w:lsdException w:name="No Spacing" w:semiHidden="0" w:uiPriority="1" w:unhideWhenUsed="0" w:qFormat="1"/>
     <w:lsdException w:name="Light Shading" w:semiHidden="0" w:uiPriority="60" w:unhideWhenUsed="0"/>
@@ -634,6 +2513,16 @@
       <w:sz w:val="16"/>
       <w:szCs w:val="16"/>
       <w:lang w:val="en-US"/>
+    </w:rPr>
+  </w:style>
+  <w:style w:type="character" w:styleId="YerTutucuMetni">
+    <w:name w:val="Placeholder Text"/>
+    <w:basedOn w:val="VarsaylanParagrafYazTipi"/>
+    <w:uiPriority w:val="99"/>
+    <w:semiHidden/>
+    <w:rsid w:val="005C1A7C"/>
+    <w:rPr>
+      <w:color w:val="808080"/>
     </w:rPr>
   </w:style>
 </w:styles>

</xml_diff>